<commit_message>
texto del bicentenario en notas e informes
</commit_message>
<xml_diff>
--- a/templates/informe.docx
+++ b/templates/informe.docx
@@ -600,6 +600,353 @@
           <w:sz w:val="14"/>
           <w:szCs w:val="14"/>
         </w:rPr>
+      </w:r>
+    </w:p>
+    <w:p>
+      <w:pPr>
+        <w:pStyle w:val="BodyText3"/>
+        <w:spacing w:lineRule="auto" w:line="240" w:before="0" w:after="0"/>
+        <w:jc w:val="left"/>
+        <w:rPr>
+          <w:rFonts w:cs="Arial"/>
+          <w:sz w:val="14"/>
+          <w:szCs w:val="14"/>
+        </w:rPr>
+      </w:pPr>
+      <w:r>
+        <w:rPr>
+          <w:rFonts w:cs="Arial"/>
+          <w:sz w:val="14"/>
+          <w:szCs w:val="14"/>
+        </w:rPr>
+      </w:r>
+    </w:p>
+    <w:p>
+      <w:pPr>
+        <w:pStyle w:val="BodyText3"/>
+        <w:spacing w:lineRule="auto" w:line="240" w:before="0" w:after="0"/>
+        <w:jc w:val="left"/>
+        <w:rPr>
+          <w:rFonts w:cs="Arial"/>
+          <w:sz w:val="14"/>
+          <w:szCs w:val="14"/>
+        </w:rPr>
+      </w:pPr>
+      <w:r>
+        <w:rPr>
+          <w:rFonts w:cs="Arial"/>
+          <w:sz w:val="14"/>
+          <w:szCs w:val="14"/>
+        </w:rPr>
+      </w:r>
+    </w:p>
+    <w:p>
+      <w:pPr>
+        <w:pStyle w:val="BodyText3"/>
+        <w:spacing w:lineRule="auto" w:line="240" w:before="0" w:after="0"/>
+        <w:jc w:val="left"/>
+        <w:rPr>
+          <w:rFonts w:cs="Arial"/>
+          <w:sz w:val="14"/>
+          <w:szCs w:val="14"/>
+        </w:rPr>
+      </w:pPr>
+      <w:r>
+        <w:rPr>
+          <w:rFonts w:cs="Arial"/>
+          <w:sz w:val="14"/>
+          <w:szCs w:val="14"/>
+        </w:rPr>
+      </w:r>
+    </w:p>
+    <w:p>
+      <w:pPr>
+        <w:pStyle w:val="BodyText3"/>
+        <w:spacing w:lineRule="auto" w:line="240" w:before="0" w:after="0"/>
+        <w:jc w:val="left"/>
+        <w:rPr>
+          <w:rFonts w:cs="Arial"/>
+          <w:sz w:val="14"/>
+          <w:szCs w:val="14"/>
+        </w:rPr>
+      </w:pPr>
+      <w:r>
+        <w:rPr>
+          <w:rFonts w:cs="Arial"/>
+          <w:sz w:val="14"/>
+          <w:szCs w:val="14"/>
+        </w:rPr>
+      </w:r>
+    </w:p>
+    <w:p>
+      <w:pPr>
+        <w:pStyle w:val="BodyText3"/>
+        <w:spacing w:lineRule="auto" w:line="240" w:before="0" w:after="0"/>
+        <w:jc w:val="center"/>
+        <w:rPr>
+          <w:rFonts w:cs="Arial"/>
+          <w:b/>
+          <w:b/>
+          <w:bCs/>
+          <w:i/>
+          <w:i/>
+          <w:iCs/>
+          <w:sz w:val="22"/>
+          <w:szCs w:val="22"/>
+        </w:rPr>
+      </w:pPr>
+      <w:r>
+        <w:rPr>
+          <w:rFonts w:cs="Arial"/>
+          <w:b/>
+          <w:bCs/>
+          <w:i/>
+          <w:iCs/>
+          <w:sz w:val="22"/>
+          <w:szCs w:val="22"/>
+        </w:rPr>
+        <w:t>“</w:t>
+      </w:r>
+      <w:r>
+        <w:rPr>
+          <w:rFonts w:cs="Arial"/>
+          <w:b/>
+          <w:bCs/>
+          <w:i/>
+          <w:iCs/>
+          <w:sz w:val="22"/>
+          <w:szCs w:val="22"/>
+        </w:rPr>
+        <w:t>DISCIPLINA, VALOR Y VOCACI</w:t>
+      </w:r>
+      <w:r>
+        <w:rPr>
+          <w:rFonts w:eastAsia="Times New Roman" w:cs="Arial"/>
+          <w:b/>
+          <w:bCs/>
+          <w:i/>
+          <w:iCs/>
+          <w:color w:val="auto"/>
+          <w:kern w:val="0"/>
+          <w:sz w:val="22"/>
+          <w:szCs w:val="22"/>
+          <w:lang w:val="es-ES" w:eastAsia="es-ES" w:bidi="ar-SA"/>
+        </w:rPr>
+        <w:t xml:space="preserve">ÓN DE </w:t>
+      </w:r>
+      <w:r>
+        <w:rPr>
+          <w:rFonts w:cs="Arial"/>
+          <w:b/>
+          <w:bCs/>
+          <w:i/>
+          <w:iCs/>
+          <w:sz w:val="22"/>
+          <w:szCs w:val="22"/>
+        </w:rPr>
+        <w:t>SERVICIO”</w:t>
+      </w:r>
+    </w:p>
+    <w:p>
+      <w:pPr>
+        <w:pStyle w:val="BodyText3"/>
+        <w:spacing w:lineRule="auto" w:line="240" w:before="0" w:after="0"/>
+        <w:jc w:val="center"/>
+        <w:rPr>
+          <w:rFonts w:cs="Arial"/>
+          <w:b/>
+          <w:b/>
+          <w:bCs/>
+          <w:i/>
+          <w:i/>
+          <w:iCs/>
+          <w:sz w:val="22"/>
+          <w:szCs w:val="22"/>
+        </w:rPr>
+      </w:pPr>
+      <w:r>
+        <w:rPr>
+          <w:rFonts w:cs="Arial"/>
+          <w:b/>
+          <w:bCs/>
+          <w:i/>
+          <w:iCs/>
+          <w:sz w:val="22"/>
+          <w:szCs w:val="22"/>
+        </w:rPr>
+      </w:r>
+    </w:p>
+    <w:p>
+      <w:pPr>
+        <w:pStyle w:val="BodyText3"/>
+        <w:spacing w:lineRule="auto" w:line="240" w:before="0" w:after="0"/>
+        <w:jc w:val="center"/>
+        <w:rPr>
+          <w:rFonts w:cs="Arial"/>
+          <w:b/>
+          <w:b/>
+          <w:bCs/>
+          <w:i/>
+          <w:i/>
+          <w:iCs/>
+          <w:sz w:val="22"/>
+          <w:szCs w:val="22"/>
+        </w:rPr>
+      </w:pPr>
+      <w:r>
+        <w:rPr>
+          <w:rFonts w:cs="Arial"/>
+          <w:b/>
+          <w:bCs/>
+          <w:i/>
+          <w:iCs/>
+          <w:sz w:val="22"/>
+          <w:szCs w:val="22"/>
+        </w:rPr>
+      </w:r>
+    </w:p>
+    <w:p>
+      <w:pPr>
+        <w:pStyle w:val="BodyText3"/>
+        <w:spacing w:lineRule="auto" w:line="240" w:before="0" w:after="0"/>
+        <w:jc w:val="center"/>
+        <w:rPr>
+          <w:rFonts w:cs="Arial"/>
+          <w:b/>
+          <w:b/>
+          <w:bCs/>
+          <w:i/>
+          <w:i/>
+          <w:iCs/>
+          <w:sz w:val="22"/>
+          <w:szCs w:val="22"/>
+        </w:rPr>
+      </w:pPr>
+      <w:r>
+        <w:rPr>
+          <w:rFonts w:cs="Arial"/>
+          <w:b/>
+          <w:bCs/>
+          <w:i/>
+          <w:iCs/>
+          <w:sz w:val="22"/>
+          <w:szCs w:val="22"/>
+        </w:rPr>
+      </w:r>
+    </w:p>
+    <w:p>
+      <w:pPr>
+        <w:pStyle w:val="BodyText3"/>
+        <w:spacing w:lineRule="auto" w:line="240" w:before="0" w:after="0"/>
+        <w:jc w:val="center"/>
+        <w:rPr>
+          <w:rFonts w:cs="Arial"/>
+          <w:b/>
+          <w:b/>
+          <w:bCs/>
+          <w:i/>
+          <w:i/>
+          <w:iCs/>
+          <w:sz w:val="22"/>
+          <w:szCs w:val="22"/>
+        </w:rPr>
+      </w:pPr>
+      <w:r>
+        <w:rPr>
+          <w:rFonts w:cs="Arial"/>
+          <w:b/>
+          <w:bCs/>
+          <w:i/>
+          <w:iCs/>
+          <w:sz w:val="22"/>
+          <w:szCs w:val="22"/>
+        </w:rPr>
+      </w:r>
+    </w:p>
+    <w:p>
+      <w:pPr>
+        <w:pStyle w:val="BodyText3"/>
+        <w:spacing w:lineRule="auto" w:line="240" w:before="0" w:after="0"/>
+        <w:jc w:val="center"/>
+        <w:rPr>
+          <w:rFonts w:cs="Arial"/>
+          <w:b/>
+          <w:b/>
+          <w:bCs/>
+          <w:i/>
+          <w:i/>
+          <w:iCs/>
+          <w:sz w:val="22"/>
+          <w:szCs w:val="22"/>
+        </w:rPr>
+      </w:pPr>
+      <w:r>
+        <w:rPr>
+          <w:rFonts w:cs="Arial"/>
+          <w:b/>
+          <w:bCs/>
+          <w:i/>
+          <w:iCs/>
+          <w:sz w:val="22"/>
+          <w:szCs w:val="22"/>
+        </w:rPr>
+      </w:r>
+    </w:p>
+    <w:p>
+      <w:pPr>
+        <w:pStyle w:val="BodyText3"/>
+        <w:spacing w:lineRule="auto" w:line="240" w:before="0" w:after="0"/>
+        <w:jc w:val="center"/>
+        <w:rPr>
+          <w:rFonts w:cs="Arial"/>
+          <w:sz w:val="14"/>
+          <w:szCs w:val="14"/>
+          <w:u w:val="single"/>
+        </w:rPr>
+      </w:pPr>
+      <w:r>
+        <w:rPr>
+          <w:rFonts w:cs="Arial"/>
+          <w:sz w:val="14"/>
+          <w:szCs w:val="14"/>
+          <w:u w:val="single"/>
+        </w:rPr>
+      </w:r>
+    </w:p>
+    <w:p>
+      <w:pPr>
+        <w:pStyle w:val="BodyText3"/>
+        <w:spacing w:lineRule="auto" w:line="240" w:before="0" w:after="0"/>
+        <w:jc w:val="center"/>
+        <w:rPr>
+          <w:i/>
+          <w:i/>
+          <w:iCs/>
+        </w:rPr>
+      </w:pPr>
+      <w:r>
+        <w:rPr>
+          <w:rFonts w:cs="Arial"/>
+          <w:b/>
+          <w:bCs/>
+          <w:i/>
+          <w:iCs/>
+          <w:sz w:val="22"/>
+          <w:szCs w:val="22"/>
+        </w:rPr>
+        <w:t>“</w:t>
+      </w:r>
+      <w:r>
+        <w:rPr>
+          <w:rFonts w:cs="Arial"/>
+          <w:b/>
+          <w:bCs/>
+          <w:i/>
+          <w:iCs/>
+          <w:sz w:val="22"/>
+          <w:szCs w:val="22"/>
+        </w:rPr>
+        <w:t>2025 BICENTENARIO DE BOLIVIA”</w:t>
       </w:r>
     </w:p>
     <w:p>
@@ -813,7 +1160,7 @@
       <mc:AlternateContent>
         <mc:Choice Requires="wps">
           <w:drawing>
-            <wp:anchor behindDoc="0" distT="0" distB="0" distL="0" distR="0" simplePos="0" locked="0" layoutInCell="0" allowOverlap="1" relativeHeight="4" wp14:anchorId="6B8F3A66">
+            <wp:anchor behindDoc="1" distT="0" distB="635" distL="0" distR="0" simplePos="0" locked="0" layoutInCell="0" allowOverlap="1" relativeHeight="4" wp14:anchorId="6B8F3A66">
               <wp:simplePos x="0" y="0"/>
               <wp:positionH relativeFrom="column">
                 <wp:posOffset>-153670</wp:posOffset>
@@ -939,7 +1286,7 @@
         <w:sz w:val="16"/>
       </w:rPr>
       <w:drawing>
-        <wp:anchor behindDoc="0" distT="0" distB="0" distL="0" distR="0" simplePos="0" locked="0" layoutInCell="0" allowOverlap="1" relativeHeight="2">
+        <wp:anchor behindDoc="1" distT="0" distB="0" distL="0" distR="0" simplePos="0" locked="0" layoutInCell="0" allowOverlap="1" relativeHeight="2">
           <wp:simplePos x="0" y="0"/>
           <wp:positionH relativeFrom="column">
             <wp:posOffset>4370705</wp:posOffset>
@@ -984,7 +1331,7 @@
         </wp:anchor>
       </w:drawing>
       <w:drawing>
-        <wp:anchor behindDoc="0" distT="0" distB="0" distL="0" distR="0" simplePos="0" locked="0" layoutInCell="0" allowOverlap="1" relativeHeight="3">
+        <wp:anchor behindDoc="1" distT="0" distB="0" distL="0" distR="0" simplePos="0" locked="0" layoutInCell="0" allowOverlap="1" relativeHeight="3">
           <wp:simplePos x="0" y="0"/>
           <wp:positionH relativeFrom="column">
             <wp:posOffset>0</wp:posOffset>
@@ -1533,7 +1880,7 @@
     <w:pPr>
       <w:keepNext w:val="true"/>
       <w:widowControl w:val="false"/>
-      <w:overflowPunct w:val="false"/>
+      <w:overflowPunct w:val="true"/>
       <w:jc w:val="center"/>
       <w:textAlignment w:val="baseline"/>
       <w:outlineLvl w:val="0"/>
@@ -1555,7 +1902,7 @@
     <w:pPr>
       <w:keepNext w:val="true"/>
       <w:widowControl w:val="false"/>
-      <w:overflowPunct w:val="false"/>
+      <w:overflowPunct w:val="true"/>
       <w:jc w:val="center"/>
       <w:textAlignment w:val="baseline"/>
       <w:outlineLvl w:val="1"/>

</xml_diff>

<commit_message>
actualización de frase institucional
</commit_message>
<xml_diff>
--- a/templates/informe.docx
+++ b/templates/informe.docx
@@ -717,34 +717,19 @@
           <w:sz w:val="22"/>
           <w:szCs w:val="22"/>
         </w:rPr>
-        <w:t>DISCIPLINA, VALOR Y VOCACI</w:t>
-      </w:r>
-      <w:r>
-        <w:rPr>
-          <w:rFonts w:eastAsia="Times New Roman" w:cs="Arial"/>
+        <w:t>INTEGRIDAD, HONESTIDAD Y TRANSPARENCIA AL SERVICIO DE LA SOCIEDAD</w:t>
+      </w:r>
+      <w:r>
+        <w:rPr>
+          <w:rFonts w:cs="Arial"/>
           <w:b/>
           <w:bCs/>
           <w:i/>
           <w:iCs/>
-          <w:color w:val="auto"/>
-          <w:kern w:val="0"/>
-          <w:sz w:val="22"/>
-          <w:szCs w:val="22"/>
-          <w:lang w:val="es-ES" w:eastAsia="es-ES" w:bidi="ar-SA"/>
-        </w:rPr>
-        <w:t xml:space="preserve">ÓN DE </w:t>
-      </w:r>
-      <w:r>
-        <w:rPr>
-          <w:rFonts w:cs="Arial"/>
-          <w:b/>
-          <w:bCs/>
-          <w:i/>
-          <w:iCs/>
-          <w:sz w:val="22"/>
-          <w:szCs w:val="22"/>
-        </w:rPr>
-        <w:t>SERVICIO”</w:t>
+          <w:sz w:val="22"/>
+          <w:szCs w:val="22"/>
+        </w:rPr>
+        <w:t>”</w:t>
       </w:r>
     </w:p>
     <w:p>
@@ -1160,7 +1145,7 @@
       <mc:AlternateContent>
         <mc:Choice Requires="wps">
           <w:drawing>
-            <wp:anchor behindDoc="1" distT="0" distB="635" distL="0" distR="0" simplePos="0" locked="0" layoutInCell="0" allowOverlap="1" relativeHeight="4" wp14:anchorId="6B8F3A66">
+            <wp:anchor behindDoc="0" distT="0" distB="635" distL="0" distR="0" simplePos="0" locked="0" layoutInCell="0" allowOverlap="1" relativeHeight="4" wp14:anchorId="6B8F3A66">
               <wp:simplePos x="0" y="0"/>
               <wp:positionH relativeFrom="column">
                 <wp:posOffset>-153670</wp:posOffset>
@@ -1286,7 +1271,7 @@
         <w:sz w:val="16"/>
       </w:rPr>
       <w:drawing>
-        <wp:anchor behindDoc="1" distT="0" distB="0" distL="0" distR="0" simplePos="0" locked="0" layoutInCell="0" allowOverlap="1" relativeHeight="2">
+        <wp:anchor behindDoc="0" distT="0" distB="0" distL="0" distR="0" simplePos="0" locked="0" layoutInCell="0" allowOverlap="1" relativeHeight="2">
           <wp:simplePos x="0" y="0"/>
           <wp:positionH relativeFrom="column">
             <wp:posOffset>4370705</wp:posOffset>
@@ -1331,7 +1316,7 @@
         </wp:anchor>
       </w:drawing>
       <w:drawing>
-        <wp:anchor behindDoc="1" distT="0" distB="0" distL="0" distR="0" simplePos="0" locked="0" layoutInCell="0" allowOverlap="1" relativeHeight="3">
+        <wp:anchor behindDoc="0" distT="0" distB="0" distL="0" distR="0" simplePos="0" locked="0" layoutInCell="0" allowOverlap="1" relativeHeight="3">
           <wp:simplePos x="0" y="0"/>
           <wp:positionH relativeFrom="column">
             <wp:posOffset>0</wp:posOffset>
@@ -1880,7 +1865,7 @@
     <w:pPr>
       <w:keepNext w:val="true"/>
       <w:widowControl w:val="false"/>
-      <w:overflowPunct w:val="true"/>
+      <w:overflowPunct w:val="false"/>
       <w:jc w:val="center"/>
       <w:textAlignment w:val="baseline"/>
       <w:outlineLvl w:val="0"/>
@@ -1902,7 +1887,7 @@
     <w:pPr>
       <w:keepNext w:val="true"/>
       <w:widowControl w:val="false"/>
-      <w:overflowPunct w:val="true"/>
+      <w:overflowPunct w:val="false"/>
       <w:jc w:val="center"/>
       <w:textAlignment w:val="baseline"/>
       <w:outlineLvl w:val="1"/>

</xml_diff>